<commit_message>
Adding algorithms, test using external library and  results.
</commit_message>
<xml_diff>
--- a/docs/Results.docx
+++ b/docs/Results.docx
@@ -749,292 +749,700 @@
               </w:rPr>
               <w:t>D</w:t>
             </w:r>
+            <w:r>
+              <w:rPr>
+                <w:lang w:val="en-US"/>
+              </w:rPr>
+              <w:t>DDQN</w:t>
+            </w:r>
+          </w:p>
+        </w:tc>
+        <w:tc>
+          <w:tcPr>
+            <w:tcW w:w="2393" w:type="dxa"/>
+          </w:tcPr>
+          <w:p>
+            <w:pPr>
+              <w:jc w:val="center"/>
+              <w:rPr>
+                <w:lang w:val="en-US"/>
+              </w:rPr>
+            </w:pPr>
+            <w:r>
+              <w:rPr>
+                <w:lang w:val="en-US"/>
+              </w:rPr>
+              <w:t xml:space="preserve">4 </w:t>
+            </w:r>
+            <w:proofErr w:type="spellStart"/>
+            <w:r>
+              <w:rPr>
+                <w:lang w:val="en-US"/>
+              </w:rPr>
+              <w:t>Conv</w:t>
+            </w:r>
+            <w:proofErr w:type="spellEnd"/>
+            <w:r>
+              <w:rPr>
+                <w:lang w:val="en-US"/>
+              </w:rPr>
+              <w:t xml:space="preserve"> Lauer’s</w:t>
+            </w:r>
+          </w:p>
+          <w:p>
+            <w:pPr>
+              <w:jc w:val="center"/>
+              <w:rPr>
+                <w:lang w:val="en-US"/>
+              </w:rPr>
+            </w:pPr>
+            <w:proofErr w:type="spellStart"/>
+            <w:r>
+              <w:rPr>
+                <w:lang w:val="en-US"/>
+              </w:rPr>
+              <w:t>Relu</w:t>
+            </w:r>
+            <w:proofErr w:type="spellEnd"/>
+            <w:r>
+              <w:rPr>
+                <w:lang w:val="en-US"/>
+              </w:rPr>
+              <w:t xml:space="preserve"> –Activation</w:t>
+            </w:r>
+          </w:p>
+          <w:p>
+            <w:pPr>
+              <w:jc w:val="center"/>
+              <w:rPr>
+                <w:lang w:val="en-US"/>
+              </w:rPr>
+            </w:pPr>
+            <w:proofErr w:type="spellStart"/>
+            <w:r>
+              <w:rPr>
+                <w:lang w:val="en-US"/>
+              </w:rPr>
+              <w:t>VarianceScaling</w:t>
+            </w:r>
+            <w:proofErr w:type="spellEnd"/>
+            <w:r>
+              <w:rPr>
+                <w:lang w:val="en-US"/>
+              </w:rPr>
+              <w:t>(scale=2)</w:t>
+            </w:r>
+          </w:p>
+          <w:p>
+            <w:pPr>
+              <w:jc w:val="center"/>
+              <w:rPr>
+                <w:lang w:val="en-US"/>
+              </w:rPr>
+            </w:pPr>
+            <w:r>
+              <w:rPr>
+                <w:lang w:val="en-US"/>
+              </w:rPr>
+              <w:t>All layers size = 128</w:t>
+            </w:r>
+          </w:p>
+        </w:tc>
+        <w:tc>
+          <w:tcPr>
+            <w:tcW w:w="2393" w:type="dxa"/>
+          </w:tcPr>
+          <w:p>
+            <w:pPr>
+              <w:jc w:val="center"/>
+              <w:rPr>
+                <w:lang w:val="en-US"/>
+              </w:rPr>
+            </w:pPr>
+            <w:r>
+              <w:rPr>
+                <w:lang w:val="en-US"/>
+              </w:rPr>
+              <w:t>346/376</w:t>
+            </w:r>
+          </w:p>
+        </w:tc>
+        <w:tc>
+          <w:tcPr>
+            <w:tcW w:w="2393" w:type="dxa"/>
+          </w:tcPr>
+          <w:p>
+            <w:pPr>
+              <w:jc w:val="center"/>
+              <w:rPr>
+                <w:lang w:val="en-US"/>
+              </w:rPr>
+            </w:pPr>
+            <w:r>
+              <w:rPr>
+                <w:lang w:val="en-US"/>
+              </w:rPr>
+              <w:t>16.6 mill/9.2 mill</w:t>
+            </w:r>
+          </w:p>
+        </w:tc>
+      </w:tr>
+      <w:tr>
+        <w:tc>
+          <w:tcPr>
+            <w:tcW w:w="2392" w:type="dxa"/>
+          </w:tcPr>
+          <w:p>
+            <w:pPr>
+              <w:jc w:val="center"/>
+              <w:rPr>
+                <w:lang w:val="en-US"/>
+              </w:rPr>
+            </w:pPr>
+            <w:r>
+              <w:rPr>
+                <w:lang w:val="en-US"/>
+              </w:rPr>
+              <w:t>DDPG</w:t>
+            </w:r>
+          </w:p>
+        </w:tc>
+        <w:tc>
+          <w:tcPr>
+            <w:tcW w:w="2393" w:type="dxa"/>
+          </w:tcPr>
+          <w:p>
+            <w:pPr>
+              <w:jc w:val="center"/>
+              <w:rPr>
+                <w:lang w:val="en-US"/>
+              </w:rPr>
+            </w:pPr>
+            <w:r>
+              <w:rPr>
+                <w:lang w:val="en-US"/>
+              </w:rPr>
+              <w:t xml:space="preserve">4 </w:t>
+            </w:r>
+            <w:proofErr w:type="spellStart"/>
+            <w:r>
+              <w:rPr>
+                <w:lang w:val="en-US"/>
+              </w:rPr>
+              <w:t>Conv</w:t>
+            </w:r>
+            <w:proofErr w:type="spellEnd"/>
+            <w:r>
+              <w:rPr>
+                <w:lang w:val="en-US"/>
+              </w:rPr>
+              <w:t xml:space="preserve"> Lauer’s</w:t>
+            </w:r>
+          </w:p>
+          <w:p>
+            <w:pPr>
+              <w:jc w:val="center"/>
+              <w:rPr>
+                <w:lang w:val="en-US"/>
+              </w:rPr>
+            </w:pPr>
+            <w:proofErr w:type="spellStart"/>
+            <w:r>
+              <w:rPr>
+                <w:lang w:val="en-US"/>
+              </w:rPr>
+              <w:t>Relu</w:t>
+            </w:r>
+            <w:proofErr w:type="spellEnd"/>
+            <w:r>
+              <w:rPr>
+                <w:lang w:val="en-US"/>
+              </w:rPr>
+              <w:t xml:space="preserve"> –Activation</w:t>
+            </w:r>
+          </w:p>
+          <w:p>
+            <w:pPr>
+              <w:jc w:val="center"/>
+              <w:rPr>
+                <w:lang w:val="en-US"/>
+              </w:rPr>
+            </w:pPr>
+            <w:proofErr w:type="spellStart"/>
+            <w:r>
+              <w:rPr>
+                <w:lang w:val="en-US"/>
+              </w:rPr>
+              <w:t>VarianceScaling</w:t>
+            </w:r>
+            <w:proofErr w:type="spellEnd"/>
+            <w:r>
+              <w:rPr>
+                <w:lang w:val="en-US"/>
+              </w:rPr>
+              <w:t>(scale=2)</w:t>
+            </w:r>
+          </w:p>
+          <w:p>
+            <w:pPr>
+              <w:jc w:val="center"/>
+              <w:rPr>
+                <w:lang w:val="en-US"/>
+              </w:rPr>
+            </w:pPr>
+            <w:r>
+              <w:rPr>
+                <w:lang w:val="en-US"/>
+              </w:rPr>
+              <w:t>All layers size = 128</w:t>
+            </w:r>
+          </w:p>
+        </w:tc>
+        <w:tc>
+          <w:tcPr>
+            <w:tcW w:w="2393" w:type="dxa"/>
+          </w:tcPr>
+          <w:p>
+            <w:pPr>
+              <w:jc w:val="center"/>
+              <w:rPr>
+                <w:lang w:val="en-US"/>
+              </w:rPr>
+            </w:pPr>
+            <w:r>
+              <w:rPr>
+                <w:lang w:val="en-US"/>
+              </w:rPr>
+              <w:t>11/11</w:t>
+            </w:r>
+          </w:p>
+        </w:tc>
+        <w:tc>
+          <w:tcPr>
+            <w:tcW w:w="2393" w:type="dxa"/>
+          </w:tcPr>
+          <w:p>
+            <w:pPr>
+              <w:jc w:val="center"/>
+              <w:rPr>
+                <w:lang w:val="en-US"/>
+              </w:rPr>
+            </w:pPr>
+            <w:r>
+              <w:rPr>
+                <w:lang w:val="en-US"/>
+              </w:rPr>
+              <w:t>15 mill/15 mill</w:t>
+            </w:r>
+          </w:p>
+        </w:tc>
+      </w:tr>
+      <w:tr>
+        <w:tc>
+          <w:tcPr>
+            <w:tcW w:w="2392" w:type="dxa"/>
+          </w:tcPr>
+          <w:p>
+            <w:pPr>
+              <w:jc w:val="center"/>
+              <w:rPr>
+                <w:lang w:val="en-US"/>
+              </w:rPr>
+            </w:pPr>
+            <w:r>
+              <w:rPr>
+                <w:lang w:val="en-US"/>
+              </w:rPr>
+              <w:t>DQN</w:t>
+            </w:r>
+          </w:p>
+        </w:tc>
+        <w:tc>
+          <w:tcPr>
+            <w:tcW w:w="2393" w:type="dxa"/>
+          </w:tcPr>
+          <w:p>
+            <w:pPr>
+              <w:jc w:val="center"/>
+              <w:rPr>
+                <w:lang w:val="en-US"/>
+              </w:rPr>
+            </w:pPr>
+            <w:r>
+              <w:rPr>
+                <w:lang w:val="en-US"/>
+              </w:rPr>
+              <w:t xml:space="preserve">4 </w:t>
+            </w:r>
+            <w:proofErr w:type="spellStart"/>
+            <w:r>
+              <w:rPr>
+                <w:lang w:val="en-US"/>
+              </w:rPr>
+              <w:t>Conv</w:t>
+            </w:r>
+            <w:proofErr w:type="spellEnd"/>
+            <w:r>
+              <w:rPr>
+                <w:lang w:val="en-US"/>
+              </w:rPr>
+              <w:t xml:space="preserve"> Lauer’s</w:t>
+            </w:r>
+          </w:p>
+          <w:p>
+            <w:pPr>
+              <w:jc w:val="center"/>
+              <w:rPr>
+                <w:lang w:val="en-US"/>
+              </w:rPr>
+            </w:pPr>
+            <w:proofErr w:type="spellStart"/>
+            <w:r>
+              <w:rPr>
+                <w:lang w:val="en-US"/>
+              </w:rPr>
+              <w:t>Relu</w:t>
+            </w:r>
+            <w:proofErr w:type="spellEnd"/>
+            <w:r>
+              <w:rPr>
+                <w:lang w:val="en-US"/>
+              </w:rPr>
+              <w:t xml:space="preserve"> –Activation</w:t>
+            </w:r>
+          </w:p>
+          <w:p>
+            <w:pPr>
+              <w:jc w:val="center"/>
+              <w:rPr>
+                <w:lang w:val="en-US"/>
+              </w:rPr>
+            </w:pPr>
+            <w:proofErr w:type="spellStart"/>
+            <w:r>
+              <w:rPr>
+                <w:lang w:val="en-US"/>
+              </w:rPr>
+              <w:t>VarianceScaling</w:t>
+            </w:r>
+            <w:proofErr w:type="spellEnd"/>
+            <w:r>
+              <w:rPr>
+                <w:lang w:val="en-US"/>
+              </w:rPr>
+              <w:t>(scale=2)</w:t>
+            </w:r>
+          </w:p>
+          <w:p>
+            <w:pPr>
+              <w:jc w:val="center"/>
+              <w:rPr>
+                <w:lang w:val="en-US"/>
+              </w:rPr>
+            </w:pPr>
+            <w:r>
+              <w:rPr>
+                <w:lang w:val="en-US"/>
+              </w:rPr>
+              <w:t>All layers size = 128</w:t>
+            </w:r>
+          </w:p>
+          <w:p>
+            <w:pPr>
+              <w:jc w:val="center"/>
+              <w:rPr>
+                <w:lang w:val="en-US"/>
+              </w:rPr>
+            </w:pPr>
+            <w:proofErr w:type="spellStart"/>
+            <w:r>
+              <w:rPr>
+                <w:lang w:val="en-US"/>
+              </w:rPr>
+              <w:t>Mlp_with_noisy</w:t>
+            </w:r>
+            <w:proofErr w:type="spellEnd"/>
+          </w:p>
+        </w:tc>
+        <w:tc>
+          <w:tcPr>
+            <w:tcW w:w="2393" w:type="dxa"/>
+          </w:tcPr>
+          <w:p>
+            <w:pPr>
+              <w:jc w:val="center"/>
+              <w:rPr>
+                <w:lang w:val="en-US"/>
+              </w:rPr>
+            </w:pPr>
+            <w:r>
+              <w:t>381</w:t>
+            </w:r>
+            <w:r>
+              <w:t>/</w:t>
+            </w:r>
+            <w:r>
+              <w:t>426</w:t>
+            </w:r>
+          </w:p>
+        </w:tc>
+        <w:tc>
+          <w:tcPr>
+            <w:tcW w:w="2393" w:type="dxa"/>
+          </w:tcPr>
+          <w:p>
+            <w:pPr>
+              <w:jc w:val="center"/>
+              <w:rPr>
+                <w:lang w:val="en-US"/>
+              </w:rPr>
+            </w:pPr>
+            <w:r>
+              <w:rPr>
+                <w:lang w:val="en-US"/>
+              </w:rPr>
+              <w:t>2</w:t>
+            </w:r>
+            <w:r>
+              <w:t>1.2</w:t>
+            </w:r>
+            <w:r>
+              <w:rPr>
+                <w:lang w:val="en-US"/>
+              </w:rPr>
+              <w:t xml:space="preserve"> mill/</w:t>
+            </w:r>
+            <w:r>
+              <w:t>16.8</w:t>
+            </w:r>
+            <w:r>
+              <w:rPr>
+                <w:lang w:val="en-US"/>
+              </w:rPr>
+              <w:t xml:space="preserve"> mill</w:t>
+            </w:r>
+          </w:p>
+        </w:tc>
+      </w:tr>
+      <w:tr>
+        <w:tc>
+          <w:tcPr>
+            <w:tcW w:w="2392" w:type="dxa"/>
+          </w:tcPr>
+          <w:p>
+            <w:pPr>
+              <w:jc w:val="center"/>
+              <w:rPr>
+                <w:lang w:val="en-US"/>
+              </w:rPr>
+            </w:pPr>
+            <w:r>
+              <w:rPr>
+                <w:lang w:val="en-US"/>
+              </w:rPr>
+              <w:t>A2C</w:t>
+            </w:r>
+          </w:p>
+        </w:tc>
+        <w:tc>
+          <w:tcPr>
+            <w:tcW w:w="2393" w:type="dxa"/>
+          </w:tcPr>
+          <w:p>
+            <w:pPr>
+              <w:jc w:val="center"/>
+              <w:rPr>
+                <w:lang w:val="en-US"/>
+              </w:rPr>
+            </w:pPr>
+            <w:r>
+              <w:rPr>
+                <w:lang w:val="en-US"/>
+              </w:rPr>
+              <w:t xml:space="preserve">4 </w:t>
+            </w:r>
+            <w:proofErr w:type="spellStart"/>
+            <w:r>
+              <w:rPr>
+                <w:lang w:val="en-US"/>
+              </w:rPr>
+              <w:t>Conv</w:t>
+            </w:r>
+            <w:proofErr w:type="spellEnd"/>
+            <w:r>
+              <w:rPr>
+                <w:lang w:val="en-US"/>
+              </w:rPr>
+              <w:t xml:space="preserve"> Lauer’s</w:t>
+            </w:r>
+          </w:p>
+          <w:p>
+            <w:pPr>
+              <w:jc w:val="center"/>
+              <w:rPr>
+                <w:lang w:val="en-US"/>
+              </w:rPr>
+            </w:pPr>
+            <w:proofErr w:type="spellStart"/>
+            <w:r>
+              <w:rPr>
+                <w:lang w:val="en-US"/>
+              </w:rPr>
+              <w:t>Relu</w:t>
+            </w:r>
+            <w:proofErr w:type="spellEnd"/>
+            <w:r>
+              <w:rPr>
+                <w:lang w:val="en-US"/>
+              </w:rPr>
+              <w:t xml:space="preserve"> –Activation</w:t>
+            </w:r>
+          </w:p>
+          <w:p>
+            <w:pPr>
+              <w:jc w:val="center"/>
+              <w:rPr>
+                <w:lang w:val="en-US"/>
+              </w:rPr>
+            </w:pPr>
+            <w:proofErr w:type="spellStart"/>
+            <w:r>
+              <w:rPr>
+                <w:lang w:val="en-US"/>
+              </w:rPr>
+              <w:t>VarianceScaling</w:t>
+            </w:r>
+            <w:proofErr w:type="spellEnd"/>
+            <w:r>
+              <w:rPr>
+                <w:lang w:val="en-US"/>
+              </w:rPr>
+              <w:t>(scale=2)</w:t>
+            </w:r>
+          </w:p>
+          <w:p>
+            <w:pPr>
+              <w:jc w:val="center"/>
+              <w:rPr>
+                <w:lang w:val="en-US"/>
+              </w:rPr>
+            </w:pPr>
+            <w:r>
+              <w:rPr>
+                <w:lang w:val="en-US"/>
+              </w:rPr>
+              <w:t>All layers size = 128</w:t>
+            </w:r>
+          </w:p>
+          <w:p>
+            <w:pPr>
+              <w:jc w:val="center"/>
+              <w:rPr>
+                <w:lang w:val="en-US"/>
+              </w:rPr>
+            </w:pPr>
+            <w:proofErr w:type="spellStart"/>
+            <w:r>
+              <w:rPr>
+                <w:lang w:val="en-US"/>
+              </w:rPr>
+              <w:t>hidden_units</w:t>
+            </w:r>
+            <w:proofErr w:type="spellEnd"/>
+            <w:r>
+              <w:rPr>
+                <w:lang w:val="en-US"/>
+              </w:rPr>
+              <w:t>={                     '</w:t>
+            </w:r>
+            <w:proofErr w:type="spellStart"/>
+            <w:r>
+              <w:rPr>
+                <w:lang w:val="en-US"/>
+              </w:rPr>
+              <w:t>actor_continuous</w:t>
+            </w:r>
+            <w:proofErr w:type="spellEnd"/>
+            <w:r>
+              <w:rPr>
+                <w:lang w:val="en-US"/>
+              </w:rPr>
+              <w:t>':[128, 128],                     '</w:t>
+            </w:r>
+            <w:proofErr w:type="spellStart"/>
+            <w:r>
+              <w:rPr>
+                <w:lang w:val="en-US"/>
+              </w:rPr>
+              <w:t>actor_discrete</w:t>
+            </w:r>
+            <w:proofErr w:type="spellEnd"/>
+            <w:r>
+              <w:rPr>
+                <w:lang w:val="en-US"/>
+              </w:rPr>
+              <w:t>': [128, 128],    'critic': [128, 128]   },</w:t>
+            </w:r>
+          </w:p>
+        </w:tc>
+        <w:tc>
+          <w:tcPr>
+            <w:tcW w:w="2393" w:type="dxa"/>
+          </w:tcPr>
+          <w:p>
+            <w:pPr>
+              <w:jc w:val="center"/>
+              <w:rPr>
+                <w:lang w:val="en-US"/>
+              </w:rPr>
+            </w:pPr>
+            <w:r>
+              <w:rPr>
+                <w:lang w:val="en-US"/>
+              </w:rPr>
+              <w:t>1/1</w:t>
+            </w:r>
+          </w:p>
+        </w:tc>
+        <w:tc>
+          <w:tcPr>
+            <w:tcW w:w="2393" w:type="dxa"/>
+          </w:tcPr>
+          <w:p>
+            <w:pPr>
+              <w:jc w:val="center"/>
+              <w:rPr>
+                <w:lang w:val="en-US"/>
+              </w:rPr>
+            </w:pPr>
+            <w:r>
+              <w:t>1.</w:t>
+            </w:r>
+            <w:r>
+              <w:rPr>
+                <w:lang w:val="en-US"/>
+              </w:rPr>
+              <w:t>8</w:t>
+            </w:r>
+            <w:r>
+              <w:rPr>
+                <w:lang w:val="en-US"/>
+              </w:rPr>
+              <w:t xml:space="preserve"> mill/</w:t>
+            </w:r>
+            <w:r>
+              <w:t>1</w:t>
+            </w:r>
             <w:bookmarkStart w:id="0" w:name="_GoBack"/>
             <w:bookmarkEnd w:id="0"/>
             <w:r>
-              <w:rPr>
-                <w:lang w:val="en-US"/>
-              </w:rPr>
-              <w:t>DDQN</w:t>
-            </w:r>
-          </w:p>
-        </w:tc>
-        <w:tc>
-          <w:tcPr>
-            <w:tcW w:w="2393" w:type="dxa"/>
-          </w:tcPr>
-          <w:p>
-            <w:pPr>
-              <w:jc w:val="center"/>
-              <w:rPr>
-                <w:lang w:val="en-US"/>
-              </w:rPr>
-            </w:pPr>
-            <w:r>
-              <w:rPr>
-                <w:lang w:val="en-US"/>
-              </w:rPr>
-              <w:t xml:space="preserve">4 </w:t>
-            </w:r>
-            <w:proofErr w:type="spellStart"/>
-            <w:r>
-              <w:rPr>
-                <w:lang w:val="en-US"/>
-              </w:rPr>
-              <w:t>Conv</w:t>
-            </w:r>
-            <w:proofErr w:type="spellEnd"/>
-            <w:r>
-              <w:rPr>
-                <w:lang w:val="en-US"/>
-              </w:rPr>
-              <w:t xml:space="preserve"> Lauer’s</w:t>
-            </w:r>
-          </w:p>
-          <w:p>
-            <w:pPr>
-              <w:jc w:val="center"/>
-              <w:rPr>
-                <w:lang w:val="en-US"/>
-              </w:rPr>
-            </w:pPr>
-            <w:proofErr w:type="spellStart"/>
-            <w:r>
-              <w:rPr>
-                <w:lang w:val="en-US"/>
-              </w:rPr>
-              <w:t>Relu</w:t>
-            </w:r>
-            <w:proofErr w:type="spellEnd"/>
-            <w:r>
-              <w:rPr>
-                <w:lang w:val="en-US"/>
-              </w:rPr>
-              <w:t xml:space="preserve"> –Activation</w:t>
-            </w:r>
-          </w:p>
-          <w:p>
-            <w:pPr>
-              <w:jc w:val="center"/>
-              <w:rPr>
-                <w:lang w:val="en-US"/>
-              </w:rPr>
-            </w:pPr>
-            <w:proofErr w:type="spellStart"/>
-            <w:r>
-              <w:rPr>
-                <w:lang w:val="en-US"/>
-              </w:rPr>
-              <w:t>VarianceScaling</w:t>
-            </w:r>
-            <w:proofErr w:type="spellEnd"/>
-            <w:r>
-              <w:rPr>
-                <w:lang w:val="en-US"/>
-              </w:rPr>
-              <w:t>(scale=2)</w:t>
-            </w:r>
-          </w:p>
-          <w:p>
-            <w:pPr>
-              <w:jc w:val="center"/>
-              <w:rPr>
-                <w:lang w:val="en-US"/>
-              </w:rPr>
-            </w:pPr>
-            <w:r>
-              <w:rPr>
-                <w:lang w:val="en-US"/>
-              </w:rPr>
-              <w:t>All layers size = 128</w:t>
-            </w:r>
-          </w:p>
-        </w:tc>
-        <w:tc>
-          <w:tcPr>
-            <w:tcW w:w="2393" w:type="dxa"/>
-          </w:tcPr>
-          <w:p>
-            <w:pPr>
-              <w:jc w:val="center"/>
-              <w:rPr>
-                <w:lang w:val="en-US"/>
-              </w:rPr>
-            </w:pPr>
-            <w:r>
-              <w:rPr>
-                <w:lang w:val="en-US"/>
-              </w:rPr>
-              <w:t>346/376</w:t>
-            </w:r>
-          </w:p>
-        </w:tc>
-        <w:tc>
-          <w:tcPr>
-            <w:tcW w:w="2393" w:type="dxa"/>
-          </w:tcPr>
-          <w:p>
-            <w:pPr>
-              <w:jc w:val="center"/>
-              <w:rPr>
-                <w:lang w:val="en-US"/>
-              </w:rPr>
-            </w:pPr>
-            <w:r>
-              <w:rPr>
-                <w:lang w:val="en-US"/>
-              </w:rPr>
-              <w:t>16.6 mill/9.2 mill</w:t>
-            </w:r>
-          </w:p>
-        </w:tc>
-      </w:tr>
-      <w:tr>
-        <w:tc>
-          <w:tcPr>
-            <w:tcW w:w="2392" w:type="dxa"/>
-          </w:tcPr>
-          <w:p>
-            <w:pPr>
-              <w:jc w:val="center"/>
-              <w:rPr>
-                <w:lang w:val="en-US"/>
-              </w:rPr>
-            </w:pPr>
-            <w:r>
-              <w:rPr>
-                <w:lang w:val="en-US"/>
-              </w:rPr>
-              <w:t>DDPG</w:t>
-            </w:r>
-          </w:p>
-        </w:tc>
-        <w:tc>
-          <w:tcPr>
-            <w:tcW w:w="2393" w:type="dxa"/>
-          </w:tcPr>
-          <w:p>
-            <w:pPr>
-              <w:jc w:val="center"/>
-              <w:rPr>
-                <w:lang w:val="en-US"/>
-              </w:rPr>
-            </w:pPr>
-            <w:r>
-              <w:rPr>
-                <w:lang w:val="en-US"/>
-              </w:rPr>
-              <w:t xml:space="preserve">4 </w:t>
-            </w:r>
-            <w:proofErr w:type="spellStart"/>
-            <w:r>
-              <w:rPr>
-                <w:lang w:val="en-US"/>
-              </w:rPr>
-              <w:t>Conv</w:t>
-            </w:r>
-            <w:proofErr w:type="spellEnd"/>
-            <w:r>
-              <w:rPr>
-                <w:lang w:val="en-US"/>
-              </w:rPr>
-              <w:t xml:space="preserve"> Lauer’s</w:t>
-            </w:r>
-          </w:p>
-          <w:p>
-            <w:pPr>
-              <w:jc w:val="center"/>
-              <w:rPr>
-                <w:lang w:val="en-US"/>
-              </w:rPr>
-            </w:pPr>
-            <w:proofErr w:type="spellStart"/>
-            <w:r>
-              <w:rPr>
-                <w:lang w:val="en-US"/>
-              </w:rPr>
-              <w:t>Relu</w:t>
-            </w:r>
-            <w:proofErr w:type="spellEnd"/>
-            <w:r>
-              <w:rPr>
-                <w:lang w:val="en-US"/>
-              </w:rPr>
-              <w:t xml:space="preserve"> –Activation</w:t>
-            </w:r>
-          </w:p>
-          <w:p>
-            <w:pPr>
-              <w:jc w:val="center"/>
-              <w:rPr>
-                <w:lang w:val="en-US"/>
-              </w:rPr>
-            </w:pPr>
-            <w:proofErr w:type="spellStart"/>
-            <w:r>
-              <w:rPr>
-                <w:lang w:val="en-US"/>
-              </w:rPr>
-              <w:t>VarianceScaling</w:t>
-            </w:r>
-            <w:proofErr w:type="spellEnd"/>
-            <w:r>
-              <w:rPr>
-                <w:lang w:val="en-US"/>
-              </w:rPr>
-              <w:t>(scale=2)</w:t>
-            </w:r>
-          </w:p>
-          <w:p>
-            <w:pPr>
-              <w:jc w:val="center"/>
-              <w:rPr>
-                <w:lang w:val="en-US"/>
-              </w:rPr>
-            </w:pPr>
-            <w:r>
-              <w:rPr>
-                <w:lang w:val="en-US"/>
-              </w:rPr>
-              <w:t>All layers size = 128</w:t>
-            </w:r>
-          </w:p>
-        </w:tc>
-        <w:tc>
-          <w:tcPr>
-            <w:tcW w:w="2393" w:type="dxa"/>
-          </w:tcPr>
-          <w:p>
-            <w:pPr>
-              <w:jc w:val="center"/>
-              <w:rPr>
-                <w:lang w:val="en-US"/>
-              </w:rPr>
-            </w:pPr>
-            <w:r>
-              <w:rPr>
-                <w:lang w:val="en-US"/>
-              </w:rPr>
-              <w:t>11/11</w:t>
-            </w:r>
-          </w:p>
-        </w:tc>
-        <w:tc>
-          <w:tcPr>
-            <w:tcW w:w="2393" w:type="dxa"/>
-          </w:tcPr>
-          <w:p>
-            <w:pPr>
-              <w:jc w:val="center"/>
-              <w:rPr>
-                <w:lang w:val="en-US"/>
-              </w:rPr>
-            </w:pPr>
-            <w:r>
-              <w:rPr>
-                <w:lang w:val="en-US"/>
-              </w:rPr>
-              <w:t>15 mill/15 mill</w:t>
+              <w:t>.8</w:t>
+            </w:r>
+            <w:r>
+              <w:rPr>
+                <w:lang w:val="en-US"/>
+              </w:rPr>
+              <w:t xml:space="preserve"> mill</w:t>
             </w:r>
           </w:p>
         </w:tc>

</xml_diff>